<commit_message>
update firmas and type contrato
</commit_message>
<xml_diff>
--- a/plantillas/plantilla_contrato_asesor.docx
+++ b/plantillas/plantilla_contrato_asesor.docx
@@ -75,6 +75,195 @@
         <mc:AlternateContent>
           <mc:Choice Requires="wps">
             <w:drawing>
+              <wp:anchor distT="0" distB="0" distL="114300" distR="114300" simplePos="0" relativeHeight="251666432" behindDoc="0" locked="0" layoutInCell="1" allowOverlap="1" wp14:anchorId="7F47FE4B" wp14:editId="0C4F48E1">
+                <wp:simplePos x="0" y="0"/>
+                <wp:positionH relativeFrom="column">
+                  <wp:posOffset>386080</wp:posOffset>
+                </wp:positionH>
+                <wp:positionV relativeFrom="paragraph">
+                  <wp:posOffset>4441328</wp:posOffset>
+                </wp:positionV>
+                <wp:extent cx="2131695" cy="265044"/>
+                <wp:effectExtent l="0" t="0" r="0" b="1905"/>
+                <wp:wrapNone/>
+                <wp:docPr id="2076733644" name="Cuadro de texto 5"/>
+                <wp:cNvGraphicFramePr/>
+                <a:graphic xmlns:a="http://schemas.openxmlformats.org/drawingml/2006/main">
+                  <a:graphicData uri="http://schemas.microsoft.com/office/word/2010/wordprocessingShape">
+                    <wps:wsp>
+                      <wps:cNvSpPr txBox="1"/>
+                      <wps:spPr>
+                        <a:xfrm>
+                          <a:off x="0" y="0"/>
+                          <a:ext cx="2131695" cy="265044"/>
+                        </a:xfrm>
+                        <a:prstGeom prst="rect">
+                          <a:avLst/>
+                        </a:prstGeom>
+                        <a:noFill/>
+                        <a:ln>
+                          <a:noFill/>
+                        </a:ln>
+                      </wps:spPr>
+                      <wps:style>
+                        <a:lnRef idx="0">
+                          <a:scrgbClr r="0" g="0" b="0"/>
+                        </a:lnRef>
+                        <a:fillRef idx="0">
+                          <a:scrgbClr r="0" g="0" b="0"/>
+                        </a:fillRef>
+                        <a:effectRef idx="0">
+                          <a:scrgbClr r="0" g="0" b="0"/>
+                        </a:effectRef>
+                        <a:fontRef idx="minor">
+                          <a:schemeClr val="dk1"/>
+                        </a:fontRef>
+                      </wps:style>
+                      <wps:txbx>
+                        <w:txbxContent>
+                          <w:p>
+                            <w:pPr>
+                              <w:spacing w:before="60" w:after="120" w:line="360" w:lineRule="auto"/>
+                              <w:rPr>
+                                <w:rFonts w:ascii="Arial" w:hAnsi="Arial" w:cs="Arial"/>
+                                <w:sz w:val="18"/>
+                                <w:szCs w:val="18"/>
+                              </w:rPr>
+                            </w:pPr>
+                            <w:r>
+                              <w:rPr>
+                                <w:rFonts w:ascii="Arial" w:hAnsi="Arial" w:cs="Arial"/>
+                                <w:sz w:val="18"/>
+                                <w:szCs w:val="18"/>
+                              </w:rPr>
+                              <w:t>{{ tel</w:t>
+                            </w:r>
+                            <w:r>
+                              <w:rPr>
+                                <w:rFonts w:ascii="Arial" w:hAnsi="Arial" w:cs="Arial"/>
+                                <w:sz w:val="18"/>
+                                <w:szCs w:val="18"/>
+                              </w:rPr>
+                              <w:t>e</w:t>
+                            </w:r>
+                            <w:r>
+                              <w:rPr>
+                                <w:rFonts w:ascii="Arial" w:hAnsi="Arial" w:cs="Arial"/>
+                                <w:sz w:val="18"/>
+                                <w:szCs w:val="18"/>
+                              </w:rPr>
+                              <w:t>fono_contacto1 }} – {{ tel</w:t>
+                            </w:r>
+                            <w:r>
+                              <w:rPr>
+                                <w:rFonts w:ascii="Arial" w:hAnsi="Arial" w:cs="Arial"/>
+                                <w:sz w:val="18"/>
+                                <w:szCs w:val="18"/>
+                              </w:rPr>
+                              <w:t>e</w:t>
+                            </w:r>
+                            <w:r>
+                              <w:rPr>
+                                <w:rFonts w:ascii="Arial" w:hAnsi="Arial" w:cs="Arial"/>
+                                <w:sz w:val="18"/>
+                                <w:szCs w:val="18"/>
+                              </w:rPr>
+                              <w:t>fono_contacto2}}</w:t>
+                            </w:r>
+                          </w:p>
+                        </w:txbxContent>
+                      </wps:txbx>
+                      <wps:bodyPr rot="0" spcFirstLastPara="0" vertOverflow="overflow" horzOverflow="overflow" vert="horz" wrap="square" lIns="91440" tIns="45720" rIns="91440" bIns="45720" numCol="1" spcCol="0" rtlCol="0" fromWordArt="0" anchor="t" anchorCtr="0" forceAA="0" compatLnSpc="1">
+                        <a:prstTxWarp prst="textNoShape">
+                          <a:avLst/>
+                        </a:prstTxWarp>
+                        <a:noAutofit/>
+                      </wps:bodyPr>
+                    </wps:wsp>
+                  </a:graphicData>
+                </a:graphic>
+                <wp14:sizeRelH relativeFrom="margin">
+                  <wp14:pctWidth>0</wp14:pctWidth>
+                </wp14:sizeRelH>
+                <wp14:sizeRelV relativeFrom="margin">
+                  <wp14:pctHeight>0</wp14:pctHeight>
+                </wp14:sizeRelV>
+              </wp:anchor>
+            </w:drawing>
+          </mc:Choice>
+          <mc:Fallback>
+            <w:pict>
+              <v:shapetype w14:anchorId="7F47FE4B" id="_x0000_t202" coordsize="21600,21600" o:spt="202" path="m,l,21600r21600,l21600,xe">
+                <v:stroke joinstyle="miter"/>
+                <v:path gradientshapeok="t" o:connecttype="rect"/>
+              </v:shapetype>
+              <v:shape id="Cuadro de texto 5" o:spid="_x0000_s1026" type="#_x0000_t202" style="position:absolute;margin-left:30.4pt;margin-top:349.7pt;width:167.85pt;height:20.85pt;z-index:251666432;visibility:visible;mso-wrap-style:square;mso-width-percent:0;mso-height-percent:0;mso-wrap-distance-left:9pt;mso-wrap-distance-top:0;mso-wrap-distance-right:9pt;mso-wrap-distance-bottom:0;mso-position-horizontal:absolute;mso-position-horizontal-relative:text;mso-position-vertical:absolute;mso-position-vertical-relative:text;mso-width-percent:0;mso-height-percent:0;mso-width-relative:margin;mso-height-relative:margin;v-text-anchor:top" o:gfxdata="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" filled="f" stroked="f">
+                <v:textbox>
+                  <w:txbxContent>
+                    <w:p>
+                      <w:pPr>
+                        <w:spacing w:before="60" w:after="120" w:line="360" w:lineRule="auto"/>
+                        <w:rPr>
+                          <w:rFonts w:ascii="Arial" w:hAnsi="Arial" w:cs="Arial"/>
+                          <w:sz w:val="18"/>
+                          <w:szCs w:val="18"/>
+                        </w:rPr>
+                      </w:pPr>
+                      <w:r>
+                        <w:rPr>
+                          <w:rFonts w:ascii="Arial" w:hAnsi="Arial" w:cs="Arial"/>
+                          <w:sz w:val="18"/>
+                          <w:szCs w:val="18"/>
+                        </w:rPr>
+                        <w:t>{{ tel</w:t>
+                      </w:r>
+                      <w:r>
+                        <w:rPr>
+                          <w:rFonts w:ascii="Arial" w:hAnsi="Arial" w:cs="Arial"/>
+                          <w:sz w:val="18"/>
+                          <w:szCs w:val="18"/>
+                        </w:rPr>
+                        <w:t>e</w:t>
+                      </w:r>
+                      <w:r>
+                        <w:rPr>
+                          <w:rFonts w:ascii="Arial" w:hAnsi="Arial" w:cs="Arial"/>
+                          <w:sz w:val="18"/>
+                          <w:szCs w:val="18"/>
+                        </w:rPr>
+                        <w:t>fono_contacto1 }} – {{ tel</w:t>
+                      </w:r>
+                      <w:r>
+                        <w:rPr>
+                          <w:rFonts w:ascii="Arial" w:hAnsi="Arial" w:cs="Arial"/>
+                          <w:sz w:val="18"/>
+                          <w:szCs w:val="18"/>
+                        </w:rPr>
+                        <w:t>e</w:t>
+                      </w:r>
+                      <w:r>
+                        <w:rPr>
+                          <w:rFonts w:ascii="Arial" w:hAnsi="Arial" w:cs="Arial"/>
+                          <w:sz w:val="18"/>
+                          <w:szCs w:val="18"/>
+                        </w:rPr>
+                        <w:t>fono_contacto2}}</w:t>
+                      </w:r>
+                    </w:p>
+                  </w:txbxContent>
+                </v:textbox>
+              </v:shape>
+            </w:pict>
+          </mc:Fallback>
+        </mc:AlternateContent>
+      </w:r>
+      <w:r>
+        <w:rPr>
+          <w:noProof/>
+        </w:rPr>
+        <mc:AlternateContent>
+          <mc:Choice Requires="wps">
+            <w:drawing>
               <wp:anchor distT="0" distB="0" distL="114300" distR="114300" simplePos="0" relativeHeight="251674624" behindDoc="0" locked="1" layoutInCell="1" allowOverlap="1" wp14:anchorId="17DF087D" wp14:editId="49B54547">
                 <wp:simplePos x="0" y="0"/>
                 <wp:positionH relativeFrom="column">
@@ -161,11 +350,7 @@
           </mc:Choice>
           <mc:Fallback>
             <w:pict>
-              <v:shapetype w14:anchorId="17DF087D" id="_x0000_t202" coordsize="21600,21600" o:spt="202" path="m,l,21600r21600,l21600,xe">
-                <v:stroke joinstyle="miter"/>
-                <v:path gradientshapeok="t" o:connecttype="rect"/>
-              </v:shapetype>
-              <v:shape id="Cuadro de texto 5" o:spid="_x0000_s1026" type="#_x0000_t202" style="position:absolute;margin-left:160.85pt;margin-top:368.55pt;width:25.2pt;height:17.55pt;z-index:251674624;visibility:visible;mso-wrap-style:square;mso-width-percent:0;mso-height-percent:0;mso-wrap-distance-left:9pt;mso-wrap-distance-top:0;mso-wrap-distance-right:9pt;mso-wrap-distance-bottom:0;mso-position-horizontal:absolute;mso-position-horizontal-relative:text;mso-position-vertical:absolute;mso-position-vertical-relative:text;mso-width-percent:0;mso-height-percent:0;mso-width-relative:margin;mso-height-relative:margin;v-text-anchor:top" o:gfxdata="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" filled="f" stroked="f">
+              <v:shape w14:anchorId="17DF087D" id="_x0000_s1027" type="#_x0000_t202" style="position:absolute;margin-left:160.85pt;margin-top:368.55pt;width:25.2pt;height:17.55pt;z-index:251674624;visibility:visible;mso-wrap-style:square;mso-width-percent:0;mso-height-percent:0;mso-wrap-distance-left:9pt;mso-wrap-distance-top:0;mso-wrap-distance-right:9pt;mso-wrap-distance-bottom:0;mso-position-horizontal:absolute;mso-position-horizontal-relative:text;mso-position-vertical:absolute;mso-position-vertical-relative:text;mso-width-percent:0;mso-height-percent:0;mso-width-relative:margin;mso-height-relative:margin;v-text-anchor:top" o:gfxdata="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" filled="f" stroked="f">
                 <v:textbox>
                   <w:txbxContent>
                     <w:p>
@@ -316,7 +501,6 @@
                                 <w:szCs w:val="18"/>
                               </w:rPr>
                             </w:pPr>
-                            <w:proofErr w:type="gramStart"/>
                             <w:r>
                               <w:rPr>
                                 <w:rFonts w:ascii="Arial" w:hAnsi="Arial" w:cs="Arial"/>
@@ -332,25 +516,7 @@
                                 <w:sz w:val="18"/>
                                 <w:szCs w:val="18"/>
                               </w:rPr>
-                              <w:t>marca</w:t>
-                            </w:r>
-                            <w:proofErr w:type="gramEnd"/>
-                            <w:r>
-                              <w:rPr>
-                                <w:rFonts w:ascii="Arial" w:hAnsi="Arial" w:cs="Arial"/>
-                                <w:sz w:val="18"/>
-                                <w:szCs w:val="18"/>
-                              </w:rPr>
-                              <w:t>_</w:t>
-                            </w:r>
-                            <w:proofErr w:type="gramStart"/>
-                            <w:r>
-                              <w:rPr>
-                                <w:rFonts w:ascii="Arial" w:hAnsi="Arial" w:cs="Arial"/>
-                                <w:sz w:val="18"/>
-                                <w:szCs w:val="18"/>
-                              </w:rPr>
-                              <w:t>corporativo</w:t>
+                              <w:t>marca_corporativo</w:t>
                             </w:r>
                             <w:proofErr w:type="spellEnd"/>
                             <w:r>
@@ -359,16 +525,7 @@
                                 <w:sz w:val="18"/>
                                 <w:szCs w:val="18"/>
                               </w:rPr>
-                              <w:t xml:space="preserve"> }</w:t>
-                            </w:r>
-                            <w:proofErr w:type="gramEnd"/>
-                            <w:r>
-                              <w:rPr>
-                                <w:rFonts w:ascii="Arial" w:hAnsi="Arial" w:cs="Arial"/>
-                                <w:sz w:val="18"/>
-                                <w:szCs w:val="18"/>
-                              </w:rPr>
-                              <w:t>}</w:t>
+                              <w:t xml:space="preserve"> }}</w:t>
                             </w:r>
                           </w:p>
                         </w:txbxContent>
@@ -393,7 +550,7 @@
           </mc:Choice>
           <mc:Fallback>
             <w:pict>
-              <v:shape w14:anchorId="277CAA4B" id="_x0000_s1027" type="#_x0000_t202" style="position:absolute;margin-left:85pt;margin-top:519.45pt;width:24.4pt;height:18.6pt;z-index:251708416;visibility:visible;mso-wrap-style:square;mso-width-percent:0;mso-height-percent:0;mso-wrap-distance-left:9pt;mso-wrap-distance-top:0;mso-wrap-distance-right:9pt;mso-wrap-distance-bottom:0;mso-position-horizontal:absolute;mso-position-horizontal-relative:margin;mso-position-vertical:absolute;mso-position-vertical-relative:text;mso-width-percent:0;mso-height-percent:0;mso-width-relative:margin;mso-height-relative:margin;v-text-anchor:top" o:gfxdata="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" filled="f" stroked="f">
+              <v:shape w14:anchorId="277CAA4B" id="_x0000_s1028" type="#_x0000_t202" style="position:absolute;margin-left:85pt;margin-top:519.45pt;width:24.4pt;height:18.6pt;z-index:251708416;visibility:visible;mso-wrap-style:square;mso-width-percent:0;mso-height-percent:0;mso-wrap-distance-left:9pt;mso-wrap-distance-top:0;mso-wrap-distance-right:9pt;mso-wrap-distance-bottom:0;mso-position-horizontal:absolute;mso-position-horizontal-relative:margin;mso-position-vertical:absolute;mso-position-vertical-relative:text;mso-width-percent:0;mso-height-percent:0;mso-width-relative:margin;mso-height-relative:margin;v-text-anchor:top" o:gfxdata="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" filled="f" stroked="f">
                 <v:textbox>
                   <w:txbxContent>
                     <w:p>
@@ -405,7 +562,6 @@
                           <w:szCs w:val="18"/>
                         </w:rPr>
                       </w:pPr>
-                      <w:proofErr w:type="gramStart"/>
                       <w:r>
                         <w:rPr>
                           <w:rFonts w:ascii="Arial" w:hAnsi="Arial" w:cs="Arial"/>
@@ -421,25 +577,7 @@
                           <w:sz w:val="18"/>
                           <w:szCs w:val="18"/>
                         </w:rPr>
-                        <w:t>marca</w:t>
-                      </w:r>
-                      <w:proofErr w:type="gramEnd"/>
-                      <w:r>
-                        <w:rPr>
-                          <w:rFonts w:ascii="Arial" w:hAnsi="Arial" w:cs="Arial"/>
-                          <w:sz w:val="18"/>
-                          <w:szCs w:val="18"/>
-                        </w:rPr>
-                        <w:t>_</w:t>
-                      </w:r>
-                      <w:proofErr w:type="gramStart"/>
-                      <w:r>
-                        <w:rPr>
-                          <w:rFonts w:ascii="Arial" w:hAnsi="Arial" w:cs="Arial"/>
-                          <w:sz w:val="18"/>
-                          <w:szCs w:val="18"/>
-                        </w:rPr>
-                        <w:t>corporativo</w:t>
+                        <w:t>marca_corporativo</w:t>
                       </w:r>
                       <w:proofErr w:type="spellEnd"/>
                       <w:r>
@@ -448,16 +586,7 @@
                           <w:sz w:val="18"/>
                           <w:szCs w:val="18"/>
                         </w:rPr>
-                        <w:t xml:space="preserve"> }</w:t>
-                      </w:r>
-                      <w:proofErr w:type="gramEnd"/>
-                      <w:r>
-                        <w:rPr>
-                          <w:rFonts w:ascii="Arial" w:hAnsi="Arial" w:cs="Arial"/>
-                          <w:sz w:val="18"/>
-                          <w:szCs w:val="18"/>
-                        </w:rPr>
-                        <w:t>}</w:t>
+                        <w:t xml:space="preserve"> }}</w:t>
                       </w:r>
                     </w:p>
                   </w:txbxContent>
@@ -475,7 +604,7 @@
         <mc:AlternateContent>
           <mc:Choice Requires="wps">
             <w:drawing>
-              <wp:anchor distT="0" distB="0" distL="114300" distR="114300" simplePos="0" relativeHeight="251678720" behindDoc="0" locked="0" layoutInCell="1" allowOverlap="1" wp14:anchorId="69ED6AF3" wp14:editId="6B3081D4">
+              <wp:anchor distT="0" distB="0" distL="114300" distR="114300" simplePos="0" relativeHeight="251678720" behindDoc="0" locked="0" layoutInCell="1" allowOverlap="1" wp14:anchorId="69ED6AF3" wp14:editId="56A22D74">
                 <wp:simplePos x="0" y="0"/>
                 <wp:positionH relativeFrom="margin">
                   <wp:posOffset>-8080</wp:posOffset>
@@ -530,7 +659,6 @@
                                 <w:szCs w:val="18"/>
                               </w:rPr>
                             </w:pPr>
-                            <w:proofErr w:type="gramStart"/>
                             <w:r>
                               <w:rPr>
                                 <w:rFonts w:ascii="Arial" w:hAnsi="Arial" w:cs="Arial"/>
@@ -546,25 +674,7 @@
                                 <w:sz w:val="18"/>
                                 <w:szCs w:val="18"/>
                               </w:rPr>
-                              <w:t>marca</w:t>
-                            </w:r>
-                            <w:proofErr w:type="gramEnd"/>
-                            <w:r>
-                              <w:rPr>
-                                <w:rFonts w:ascii="Arial" w:hAnsi="Arial" w:cs="Arial"/>
-                                <w:sz w:val="18"/>
-                                <w:szCs w:val="18"/>
-                              </w:rPr>
-                              <w:t>_</w:t>
-                            </w:r>
-                            <w:proofErr w:type="gramStart"/>
-                            <w:r>
-                              <w:rPr>
-                                <w:rFonts w:ascii="Arial" w:hAnsi="Arial" w:cs="Arial"/>
-                                <w:sz w:val="18"/>
-                                <w:szCs w:val="18"/>
-                              </w:rPr>
-                              <w:t>residencial</w:t>
+                              <w:t>marca_residencial</w:t>
                             </w:r>
                             <w:proofErr w:type="spellEnd"/>
                             <w:r>
@@ -573,16 +683,7 @@
                                 <w:sz w:val="18"/>
                                 <w:szCs w:val="18"/>
                               </w:rPr>
-                              <w:t xml:space="preserve"> }</w:t>
-                            </w:r>
-                            <w:proofErr w:type="gramEnd"/>
-                            <w:r>
-                              <w:rPr>
-                                <w:rFonts w:ascii="Arial" w:hAnsi="Arial" w:cs="Arial"/>
-                                <w:sz w:val="18"/>
-                                <w:szCs w:val="18"/>
-                              </w:rPr>
-                              <w:t>}</w:t>
+                              <w:t xml:space="preserve"> }}</w:t>
                             </w:r>
                           </w:p>
                         </w:txbxContent>
@@ -607,7 +708,7 @@
           </mc:Choice>
           <mc:Fallback>
             <w:pict>
-              <v:shape w14:anchorId="69ED6AF3" id="_x0000_s1028" type="#_x0000_t202" style="position:absolute;margin-left:-.65pt;margin-top:519.85pt;width:23.6pt;height:18.6pt;z-index:251678720;visibility:visible;mso-wrap-style:square;mso-width-percent:0;mso-height-percent:0;mso-wrap-distance-left:9pt;mso-wrap-distance-top:0;mso-wrap-distance-right:9pt;mso-wrap-distance-bottom:0;mso-position-horizontal:absolute;mso-position-horizontal-relative:margin;mso-position-vertical:absolute;mso-position-vertical-relative:text;mso-width-percent:0;mso-height-percent:0;mso-width-relative:margin;mso-height-relative:margin;v-text-anchor:top" o:gfxdata="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" filled="f" stroked="f">
+              <v:shape w14:anchorId="69ED6AF3" id="_x0000_s1029" type="#_x0000_t202" style="position:absolute;margin-left:-.65pt;margin-top:519.85pt;width:23.6pt;height:18.6pt;z-index:251678720;visibility:visible;mso-wrap-style:square;mso-width-percent:0;mso-height-percent:0;mso-wrap-distance-left:9pt;mso-wrap-distance-top:0;mso-wrap-distance-right:9pt;mso-wrap-distance-bottom:0;mso-position-horizontal:absolute;mso-position-horizontal-relative:margin;mso-position-vertical:absolute;mso-position-vertical-relative:text;mso-width-percent:0;mso-height-percent:0;mso-width-relative:margin;mso-height-relative:margin;v-text-anchor:top" o:gfxdata="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" filled="f" stroked="f">
                 <v:textbox>
                   <w:txbxContent>
                     <w:p>
@@ -619,7 +720,6 @@
                           <w:szCs w:val="18"/>
                         </w:rPr>
                       </w:pPr>
-                      <w:proofErr w:type="gramStart"/>
                       <w:r>
                         <w:rPr>
                           <w:rFonts w:ascii="Arial" w:hAnsi="Arial" w:cs="Arial"/>
@@ -635,25 +735,7 @@
                           <w:sz w:val="18"/>
                           <w:szCs w:val="18"/>
                         </w:rPr>
-                        <w:t>marca</w:t>
-                      </w:r>
-                      <w:proofErr w:type="gramEnd"/>
-                      <w:r>
-                        <w:rPr>
-                          <w:rFonts w:ascii="Arial" w:hAnsi="Arial" w:cs="Arial"/>
-                          <w:sz w:val="18"/>
-                          <w:szCs w:val="18"/>
-                        </w:rPr>
-                        <w:t>_</w:t>
-                      </w:r>
-                      <w:proofErr w:type="gramStart"/>
-                      <w:r>
-                        <w:rPr>
-                          <w:rFonts w:ascii="Arial" w:hAnsi="Arial" w:cs="Arial"/>
-                          <w:sz w:val="18"/>
-                          <w:szCs w:val="18"/>
-                        </w:rPr>
-                        <w:t>residencial</w:t>
+                        <w:t>marca_residencial</w:t>
                       </w:r>
                       <w:proofErr w:type="spellEnd"/>
                       <w:r>
@@ -662,298 +744,12 @@
                           <w:sz w:val="18"/>
                           <w:szCs w:val="18"/>
                         </w:rPr>
-                        <w:t xml:space="preserve"> }</w:t>
-                      </w:r>
-                      <w:proofErr w:type="gramEnd"/>
-                      <w:r>
-                        <w:rPr>
-                          <w:rFonts w:ascii="Arial" w:hAnsi="Arial" w:cs="Arial"/>
-                          <w:sz w:val="18"/>
-                          <w:szCs w:val="18"/>
-                        </w:rPr>
-                        <w:t>}</w:t>
+                        <w:t xml:space="preserve"> }}</w:t>
                       </w:r>
                     </w:p>
                   </w:txbxContent>
                 </v:textbox>
                 <w10:wrap anchorx="margin"/>
-              </v:shape>
-            </w:pict>
-          </mc:Fallback>
-        </mc:AlternateContent>
-      </w:r>
-      <w:r>
-        <w:rPr>
-          <w:noProof/>
-        </w:rPr>
-        <mc:AlternateContent>
-          <mc:Choice Requires="wps">
-            <w:drawing>
-              <wp:anchor distT="0" distB="0" distL="114300" distR="114300" simplePos="0" relativeHeight="251666432" behindDoc="0" locked="0" layoutInCell="1" allowOverlap="1" wp14:anchorId="7F47FE4B" wp14:editId="7EC5579A">
-                <wp:simplePos x="0" y="0"/>
-                <wp:positionH relativeFrom="column">
-                  <wp:posOffset>386058</wp:posOffset>
-                </wp:positionH>
-                <wp:positionV relativeFrom="paragraph">
-                  <wp:posOffset>4463107</wp:posOffset>
-                </wp:positionV>
-                <wp:extent cx="2131695" cy="352097"/>
-                <wp:effectExtent l="0" t="0" r="0" b="0"/>
-                <wp:wrapNone/>
-                <wp:docPr id="2076733644" name="Cuadro de texto 5"/>
-                <wp:cNvGraphicFramePr/>
-                <a:graphic xmlns:a="http://schemas.openxmlformats.org/drawingml/2006/main">
-                  <a:graphicData uri="http://schemas.microsoft.com/office/word/2010/wordprocessingShape">
-                    <wps:wsp>
-                      <wps:cNvSpPr txBox="1"/>
-                      <wps:spPr>
-                        <a:xfrm>
-                          <a:off x="0" y="0"/>
-                          <a:ext cx="2131695" cy="352097"/>
-                        </a:xfrm>
-                        <a:prstGeom prst="rect">
-                          <a:avLst/>
-                        </a:prstGeom>
-                        <a:noFill/>
-                        <a:ln>
-                          <a:noFill/>
-                        </a:ln>
-                      </wps:spPr>
-                      <wps:style>
-                        <a:lnRef idx="0">
-                          <a:scrgbClr r="0" g="0" b="0"/>
-                        </a:lnRef>
-                        <a:fillRef idx="0">
-                          <a:scrgbClr r="0" g="0" b="0"/>
-                        </a:fillRef>
-                        <a:effectRef idx="0">
-                          <a:scrgbClr r="0" g="0" b="0"/>
-                        </a:effectRef>
-                        <a:fontRef idx="minor">
-                          <a:schemeClr val="dk1"/>
-                        </a:fontRef>
-                      </wps:style>
-                      <wps:txbx>
-                        <w:txbxContent>
-                          <w:p>
-                            <w:pPr>
-                              <w:spacing w:before="60" w:after="120" w:line="168" w:lineRule="auto"/>
-                              <w:rPr>
-                                <w:rFonts w:ascii="Arial" w:hAnsi="Arial" w:cs="Arial"/>
-                                <w:sz w:val="18"/>
-                                <w:szCs w:val="18"/>
-                              </w:rPr>
-                            </w:pPr>
-                            <w:proofErr w:type="gramStart"/>
-                            <w:r>
-                              <w:rPr>
-                                <w:rFonts w:ascii="Arial" w:hAnsi="Arial" w:cs="Arial"/>
-                                <w:sz w:val="18"/>
-                                <w:szCs w:val="18"/>
-                              </w:rPr>
-                              <w:t>{{ tel</w:t>
-                            </w:r>
-                            <w:r>
-                              <w:rPr>
-                                <w:rFonts w:ascii="Arial" w:hAnsi="Arial" w:cs="Arial"/>
-                                <w:sz w:val="18"/>
-                                <w:szCs w:val="18"/>
-                              </w:rPr>
-                              <w:t>e</w:t>
-                            </w:r>
-                            <w:r>
-                              <w:rPr>
-                                <w:rFonts w:ascii="Arial" w:hAnsi="Arial" w:cs="Arial"/>
-                                <w:sz w:val="18"/>
-                                <w:szCs w:val="18"/>
-                              </w:rPr>
-                              <w:t>fono</w:t>
-                            </w:r>
-                            <w:proofErr w:type="gramEnd"/>
-                            <w:r>
-                              <w:rPr>
-                                <w:rFonts w:ascii="Arial" w:hAnsi="Arial" w:cs="Arial"/>
-                                <w:sz w:val="18"/>
-                                <w:szCs w:val="18"/>
-                              </w:rPr>
-                              <w:t>_contacto</w:t>
-                            </w:r>
-                            <w:proofErr w:type="gramStart"/>
-                            <w:r>
-                              <w:rPr>
-                                <w:rFonts w:ascii="Arial" w:hAnsi="Arial" w:cs="Arial"/>
-                                <w:sz w:val="18"/>
-                                <w:szCs w:val="18"/>
-                              </w:rPr>
-                              <w:t>1 }</w:t>
-                            </w:r>
-                            <w:proofErr w:type="gramEnd"/>
-                            <w:r>
-                              <w:rPr>
-                                <w:rFonts w:ascii="Arial" w:hAnsi="Arial" w:cs="Arial"/>
-                                <w:sz w:val="18"/>
-                                <w:szCs w:val="18"/>
-                              </w:rPr>
-                              <w:t xml:space="preserve">} – </w:t>
-                            </w:r>
-                            <w:proofErr w:type="gramStart"/>
-                            <w:r>
-                              <w:rPr>
-                                <w:rFonts w:ascii="Arial" w:hAnsi="Arial" w:cs="Arial"/>
-                                <w:sz w:val="18"/>
-                                <w:szCs w:val="18"/>
-                              </w:rPr>
-                              <w:t>{{ tel</w:t>
-                            </w:r>
-                            <w:r>
-                              <w:rPr>
-                                <w:rFonts w:ascii="Arial" w:hAnsi="Arial" w:cs="Arial"/>
-                                <w:sz w:val="18"/>
-                                <w:szCs w:val="18"/>
-                              </w:rPr>
-                              <w:t>e</w:t>
-                            </w:r>
-                            <w:r>
-                              <w:rPr>
-                                <w:rFonts w:ascii="Arial" w:hAnsi="Arial" w:cs="Arial"/>
-                                <w:sz w:val="18"/>
-                                <w:szCs w:val="18"/>
-                              </w:rPr>
-                              <w:t>fono</w:t>
-                            </w:r>
-                            <w:proofErr w:type="gramEnd"/>
-                            <w:r>
-                              <w:rPr>
-                                <w:rFonts w:ascii="Arial" w:hAnsi="Arial" w:cs="Arial"/>
-                                <w:sz w:val="18"/>
-                                <w:szCs w:val="18"/>
-                              </w:rPr>
-                              <w:t>_contacto2}}</w:t>
-                            </w:r>
-                          </w:p>
-                        </w:txbxContent>
-                      </wps:txbx>
-                      <wps:bodyPr rot="0" spcFirstLastPara="0" vertOverflow="overflow" horzOverflow="overflow" vert="horz" wrap="square" lIns="91440" tIns="45720" rIns="91440" bIns="45720" numCol="1" spcCol="0" rtlCol="0" fromWordArt="0" anchor="t" anchorCtr="0" forceAA="0" compatLnSpc="1">
-                        <a:prstTxWarp prst="textNoShape">
-                          <a:avLst/>
-                        </a:prstTxWarp>
-                        <a:noAutofit/>
-                      </wps:bodyPr>
-                    </wps:wsp>
-                  </a:graphicData>
-                </a:graphic>
-                <wp14:sizeRelH relativeFrom="margin">
-                  <wp14:pctWidth>0</wp14:pctWidth>
-                </wp14:sizeRelH>
-                <wp14:sizeRelV relativeFrom="margin">
-                  <wp14:pctHeight>0</wp14:pctHeight>
-                </wp14:sizeRelV>
-              </wp:anchor>
-            </w:drawing>
-          </mc:Choice>
-          <mc:Fallback>
-            <w:pict>
-              <v:shape w14:anchorId="7F47FE4B" id="_x0000_s1029" type="#_x0000_t202" style="position:absolute;margin-left:30.4pt;margin-top:351.45pt;width:167.85pt;height:27.7pt;z-index:251666432;visibility:visible;mso-wrap-style:square;mso-width-percent:0;mso-height-percent:0;mso-wrap-distance-left:9pt;mso-wrap-distance-top:0;mso-wrap-distance-right:9pt;mso-wrap-distance-bottom:0;mso-position-horizontal:absolute;mso-position-horizontal-relative:text;mso-position-vertical:absolute;mso-position-vertical-relative:text;mso-width-percent:0;mso-height-percent:0;mso-width-relative:margin;mso-height-relative:margin;v-text-anchor:top" o:gfxdata="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" filled="f" stroked="f">
-                <v:textbox>
-                  <w:txbxContent>
-                    <w:p>
-                      <w:pPr>
-                        <w:spacing w:before="60" w:after="120" w:line="168" w:lineRule="auto"/>
-                        <w:rPr>
-                          <w:rFonts w:ascii="Arial" w:hAnsi="Arial" w:cs="Arial"/>
-                          <w:sz w:val="18"/>
-                          <w:szCs w:val="18"/>
-                        </w:rPr>
-                      </w:pPr>
-                      <w:proofErr w:type="gramStart"/>
-                      <w:r>
-                        <w:rPr>
-                          <w:rFonts w:ascii="Arial" w:hAnsi="Arial" w:cs="Arial"/>
-                          <w:sz w:val="18"/>
-                          <w:szCs w:val="18"/>
-                        </w:rPr>
-                        <w:t>{{ tel</w:t>
-                      </w:r>
-                      <w:r>
-                        <w:rPr>
-                          <w:rFonts w:ascii="Arial" w:hAnsi="Arial" w:cs="Arial"/>
-                          <w:sz w:val="18"/>
-                          <w:szCs w:val="18"/>
-                        </w:rPr>
-                        <w:t>e</w:t>
-                      </w:r>
-                      <w:r>
-                        <w:rPr>
-                          <w:rFonts w:ascii="Arial" w:hAnsi="Arial" w:cs="Arial"/>
-                          <w:sz w:val="18"/>
-                          <w:szCs w:val="18"/>
-                        </w:rPr>
-                        <w:t>fono</w:t>
-                      </w:r>
-                      <w:proofErr w:type="gramEnd"/>
-                      <w:r>
-                        <w:rPr>
-                          <w:rFonts w:ascii="Arial" w:hAnsi="Arial" w:cs="Arial"/>
-                          <w:sz w:val="18"/>
-                          <w:szCs w:val="18"/>
-                        </w:rPr>
-                        <w:t>_contacto</w:t>
-                      </w:r>
-                      <w:proofErr w:type="gramStart"/>
-                      <w:r>
-                        <w:rPr>
-                          <w:rFonts w:ascii="Arial" w:hAnsi="Arial" w:cs="Arial"/>
-                          <w:sz w:val="18"/>
-                          <w:szCs w:val="18"/>
-                        </w:rPr>
-                        <w:t>1 }</w:t>
-                      </w:r>
-                      <w:proofErr w:type="gramEnd"/>
-                      <w:r>
-                        <w:rPr>
-                          <w:rFonts w:ascii="Arial" w:hAnsi="Arial" w:cs="Arial"/>
-                          <w:sz w:val="18"/>
-                          <w:szCs w:val="18"/>
-                        </w:rPr>
-                        <w:t xml:space="preserve">} – </w:t>
-                      </w:r>
-                      <w:proofErr w:type="gramStart"/>
-                      <w:r>
-                        <w:rPr>
-                          <w:rFonts w:ascii="Arial" w:hAnsi="Arial" w:cs="Arial"/>
-                          <w:sz w:val="18"/>
-                          <w:szCs w:val="18"/>
-                        </w:rPr>
-                        <w:t>{{ tel</w:t>
-                      </w:r>
-                      <w:r>
-                        <w:rPr>
-                          <w:rFonts w:ascii="Arial" w:hAnsi="Arial" w:cs="Arial"/>
-                          <w:sz w:val="18"/>
-                          <w:szCs w:val="18"/>
-                        </w:rPr>
-                        <w:t>e</w:t>
-                      </w:r>
-                      <w:r>
-                        <w:rPr>
-                          <w:rFonts w:ascii="Arial" w:hAnsi="Arial" w:cs="Arial"/>
-                          <w:sz w:val="18"/>
-                          <w:szCs w:val="18"/>
-                        </w:rPr>
-                        <w:t>fono</w:t>
-                      </w:r>
-                      <w:proofErr w:type="gramEnd"/>
-                      <w:r>
-                        <w:rPr>
-                          <w:rFonts w:ascii="Arial" w:hAnsi="Arial" w:cs="Arial"/>
-                          <w:sz w:val="18"/>
-                          <w:szCs w:val="18"/>
-                        </w:rPr>
-                        <w:t>_contacto2}}</w:t>
-                      </w:r>
-                    </w:p>
-                  </w:txbxContent>
-                </v:textbox>
               </v:shape>
             </w:pict>
           </mc:Fallback>
@@ -1013,21 +809,16 @@
                       <wps:txbx>
                         <w:txbxContent>
                           <w:p>
-                            <w:proofErr w:type="gramStart"/>
-                            <w:r>
-                              <w:t>{{ firma</w:t>
-                            </w:r>
-                            <w:proofErr w:type="gramEnd"/>
-                            <w:r>
-                              <w:t>_</w:t>
-                            </w:r>
-                            <w:proofErr w:type="gramStart"/>
-                            <w:r>
-                              <w:t>cliente }</w:t>
-                            </w:r>
-                            <w:proofErr w:type="gramEnd"/>
-                            <w:r>
-                              <w:t>}</w:t>
+                            <w:r>
+                              <w:t xml:space="preserve">{{ </w:t>
+                            </w:r>
+                            <w:proofErr w:type="spellStart"/>
+                            <w:r>
+                              <w:t>firma_cliente</w:t>
+                            </w:r>
+                            <w:proofErr w:type="spellEnd"/>
+                            <w:r>
+                              <w:t xml:space="preserve"> }}</w:t>
                             </w:r>
                           </w:p>
                           <w:p/>
@@ -1054,21 +845,16 @@
                 <v:textbox>
                   <w:txbxContent>
                     <w:p>
-                      <w:proofErr w:type="gramStart"/>
-                      <w:r>
-                        <w:t>{{ firma</w:t>
-                      </w:r>
-                      <w:proofErr w:type="gramEnd"/>
-                      <w:r>
-                        <w:t>_</w:t>
-                      </w:r>
-                      <w:proofErr w:type="gramStart"/>
-                      <w:r>
-                        <w:t>cliente }</w:t>
-                      </w:r>
-                      <w:proofErr w:type="gramEnd"/>
-                      <w:r>
-                        <w:t>}</w:t>
+                      <w:r>
+                        <w:t xml:space="preserve">{{ </w:t>
+                      </w:r>
+                      <w:proofErr w:type="spellStart"/>
+                      <w:r>
+                        <w:t>firma_cliente</w:t>
+                      </w:r>
+                      <w:proofErr w:type="spellEnd"/>
+                      <w:r>
+                        <w:t xml:space="preserve"> }}</w:t>
                       </w:r>
                     </w:p>
                     <w:p/>
@@ -1147,16 +933,7 @@
                                 <w:sz w:val="18"/>
                                 <w:szCs w:val="18"/>
                               </w:rPr>
-                              <w:t xml:space="preserve">                                                       </w:t>
-                            </w:r>
-                            <w:proofErr w:type="gramStart"/>
-                            <w:r>
-                              <w:rPr>
-                                <w:rFonts w:ascii="Arial" w:hAnsi="Arial" w:cs="Arial"/>
-                                <w:sz w:val="18"/>
-                                <w:szCs w:val="18"/>
-                              </w:rPr>
-                              <w:t xml:space="preserve">{{ </w:t>
+                              <w:t xml:space="preserve">                                                       {{ </w:t>
                             </w:r>
                             <w:proofErr w:type="spellStart"/>
                             <w:r>
@@ -1184,7 +961,6 @@
                               <w:t>n</w:t>
                             </w:r>
                             <w:proofErr w:type="spellEnd"/>
-                            <w:proofErr w:type="gramEnd"/>
                             <w:r>
                               <w:rPr>
                                 <w:rFonts w:ascii="Arial" w:hAnsi="Arial" w:cs="Arial"/>
@@ -1234,16 +1010,7 @@
                           <w:sz w:val="18"/>
                           <w:szCs w:val="18"/>
                         </w:rPr>
-                        <w:t xml:space="preserve">                                                       </w:t>
-                      </w:r>
-                      <w:proofErr w:type="gramStart"/>
-                      <w:r>
-                        <w:rPr>
-                          <w:rFonts w:ascii="Arial" w:hAnsi="Arial" w:cs="Arial"/>
-                          <w:sz w:val="18"/>
-                          <w:szCs w:val="18"/>
-                        </w:rPr>
-                        <w:t xml:space="preserve">{{ </w:t>
+                        <w:t xml:space="preserve">                                                       {{ </w:t>
                       </w:r>
                       <w:proofErr w:type="spellStart"/>
                       <w:r>
@@ -1271,7 +1038,6 @@
                         <w:t>n</w:t>
                       </w:r>
                       <w:proofErr w:type="spellEnd"/>
-                      <w:proofErr w:type="gramEnd"/>
                       <w:r>
                         <w:rPr>
                           <w:rFonts w:ascii="Arial" w:hAnsi="Arial" w:cs="Arial"/>
@@ -1351,23 +1117,13 @@
                                 <w:szCs w:val="18"/>
                               </w:rPr>
                             </w:pPr>
-                            <w:proofErr w:type="gramStart"/>
-                            <w:r>
-                              <w:rPr>
-                                <w:rFonts w:ascii="Arial" w:hAnsi="Arial" w:cs="Arial"/>
-                                <w:sz w:val="18"/>
-                                <w:szCs w:val="18"/>
-                              </w:rPr>
-                              <w:t>{{ departamento</w:t>
-                            </w:r>
-                            <w:proofErr w:type="gramEnd"/>
-                            <w:r>
-                              <w:rPr>
-                                <w:rFonts w:ascii="Arial" w:hAnsi="Arial" w:cs="Arial"/>
-                                <w:sz w:val="18"/>
-                                <w:szCs w:val="18"/>
-                              </w:rPr>
-                              <w:t xml:space="preserve"> }}</w:t>
+                            <w:r>
+                              <w:rPr>
+                                <w:rFonts w:ascii="Arial" w:hAnsi="Arial" w:cs="Arial"/>
+                                <w:sz w:val="18"/>
+                                <w:szCs w:val="18"/>
+                              </w:rPr>
+                              <w:t>{{ departamento }}</w:t>
                             </w:r>
                           </w:p>
                         </w:txbxContent>
@@ -1404,23 +1160,13 @@
                           <w:szCs w:val="18"/>
                         </w:rPr>
                       </w:pPr>
-                      <w:proofErr w:type="gramStart"/>
-                      <w:r>
-                        <w:rPr>
-                          <w:rFonts w:ascii="Arial" w:hAnsi="Arial" w:cs="Arial"/>
-                          <w:sz w:val="18"/>
-                          <w:szCs w:val="18"/>
-                        </w:rPr>
-                        <w:t>{{ departamento</w:t>
-                      </w:r>
-                      <w:proofErr w:type="gramEnd"/>
-                      <w:r>
-                        <w:rPr>
-                          <w:rFonts w:ascii="Arial" w:hAnsi="Arial" w:cs="Arial"/>
-                          <w:sz w:val="18"/>
-                          <w:szCs w:val="18"/>
-                        </w:rPr>
-                        <w:t xml:space="preserve"> }}</w:t>
+                      <w:r>
+                        <w:rPr>
+                          <w:rFonts w:ascii="Arial" w:hAnsi="Arial" w:cs="Arial"/>
+                          <w:sz w:val="18"/>
+                          <w:szCs w:val="18"/>
+                        </w:rPr>
+                        <w:t>{{ departamento }}</w:t>
                       </w:r>
                     </w:p>
                   </w:txbxContent>
@@ -1492,7 +1238,6 @@
                                 <w:szCs w:val="18"/>
                               </w:rPr>
                             </w:pPr>
-                            <w:proofErr w:type="gramStart"/>
                             <w:r>
                               <w:rPr>
                                 <w:rFonts w:ascii="Arial" w:hAnsi="Arial" w:cs="Arial"/>
@@ -1508,25 +1253,7 @@
                                 <w:sz w:val="18"/>
                                 <w:szCs w:val="18"/>
                               </w:rPr>
-                              <w:t>numero</w:t>
-                            </w:r>
-                            <w:proofErr w:type="gramEnd"/>
-                            <w:r>
-                              <w:rPr>
-                                <w:rFonts w:ascii="Arial" w:hAnsi="Arial" w:cs="Arial"/>
-                                <w:sz w:val="18"/>
-                                <w:szCs w:val="18"/>
-                              </w:rPr>
-                              <w:t>_</w:t>
-                            </w:r>
-                            <w:proofErr w:type="gramStart"/>
-                            <w:r>
-                              <w:rPr>
-                                <w:rFonts w:ascii="Arial" w:hAnsi="Arial" w:cs="Arial"/>
-                                <w:sz w:val="18"/>
-                                <w:szCs w:val="18"/>
-                              </w:rPr>
-                              <w:t>documento</w:t>
+                              <w:t>numero_documento</w:t>
                             </w:r>
                             <w:proofErr w:type="spellEnd"/>
                             <w:r>
@@ -1535,16 +1262,7 @@
                                 <w:sz w:val="18"/>
                                 <w:szCs w:val="18"/>
                               </w:rPr>
-                              <w:t xml:space="preserve"> }</w:t>
-                            </w:r>
-                            <w:proofErr w:type="gramEnd"/>
-                            <w:r>
-                              <w:rPr>
-                                <w:rFonts w:ascii="Arial" w:hAnsi="Arial" w:cs="Arial"/>
-                                <w:sz w:val="18"/>
-                                <w:szCs w:val="18"/>
-                              </w:rPr>
-                              <w:t>}</w:t>
+                              <w:t xml:space="preserve"> }}</w:t>
                             </w:r>
                           </w:p>
                         </w:txbxContent>
@@ -1581,7 +1299,6 @@
                           <w:szCs w:val="18"/>
                         </w:rPr>
                       </w:pPr>
-                      <w:proofErr w:type="gramStart"/>
                       <w:r>
                         <w:rPr>
                           <w:rFonts w:ascii="Arial" w:hAnsi="Arial" w:cs="Arial"/>
@@ -1597,25 +1314,7 @@
                           <w:sz w:val="18"/>
                           <w:szCs w:val="18"/>
                         </w:rPr>
-                        <w:t>numero</w:t>
-                      </w:r>
-                      <w:proofErr w:type="gramEnd"/>
-                      <w:r>
-                        <w:rPr>
-                          <w:rFonts w:ascii="Arial" w:hAnsi="Arial" w:cs="Arial"/>
-                          <w:sz w:val="18"/>
-                          <w:szCs w:val="18"/>
-                        </w:rPr>
-                        <w:t>_</w:t>
-                      </w:r>
-                      <w:proofErr w:type="gramStart"/>
-                      <w:r>
-                        <w:rPr>
-                          <w:rFonts w:ascii="Arial" w:hAnsi="Arial" w:cs="Arial"/>
-                          <w:sz w:val="18"/>
-                          <w:szCs w:val="18"/>
-                        </w:rPr>
-                        <w:t>documento</w:t>
+                        <w:t>numero_documento</w:t>
                       </w:r>
                       <w:proofErr w:type="spellEnd"/>
                       <w:r>
@@ -1624,16 +1323,7 @@
                           <w:sz w:val="18"/>
                           <w:szCs w:val="18"/>
                         </w:rPr>
-                        <w:t xml:space="preserve"> }</w:t>
-                      </w:r>
-                      <w:proofErr w:type="gramEnd"/>
-                      <w:r>
-                        <w:rPr>
-                          <w:rFonts w:ascii="Arial" w:hAnsi="Arial" w:cs="Arial"/>
-                          <w:sz w:val="18"/>
-                          <w:szCs w:val="18"/>
-                        </w:rPr>
-                        <w:t>}</w:t>
+                        <w:t xml:space="preserve"> }}</w:t>
                       </w:r>
                     </w:p>
                   </w:txbxContent>
@@ -1711,7 +1401,15 @@
                                 <w:sz w:val="18"/>
                                 <w:szCs w:val="18"/>
                               </w:rPr>
-                              <w:t>$ 49.900</w:t>
+                              <w:t xml:space="preserve">$ </w:t>
+                            </w:r>
+                            <w:r>
+                              <w:rPr>
+                                <w:rFonts w:ascii="Arial" w:hAnsi="Arial" w:cs="Arial"/>
+                                <w:sz w:val="18"/>
+                                <w:szCs w:val="18"/>
+                              </w:rPr>
+                              <w:t>{{ precio }}</w:t>
                             </w:r>
                           </w:p>
                         </w:txbxContent>
@@ -1754,7 +1452,15 @@
                           <w:sz w:val="18"/>
                           <w:szCs w:val="18"/>
                         </w:rPr>
-                        <w:t>$ 49.900</w:t>
+                        <w:t xml:space="preserve">$ </w:t>
+                      </w:r>
+                      <w:r>
+                        <w:rPr>
+                          <w:rFonts w:ascii="Arial" w:hAnsi="Arial" w:cs="Arial"/>
+                          <w:sz w:val="18"/>
+                          <w:szCs w:val="18"/>
+                        </w:rPr>
+                        <w:t>{{ precio }}</w:t>
                       </w:r>
                     </w:p>
                   </w:txbxContent>
@@ -2074,7 +1780,7 @@
                                 <w:sz w:val="18"/>
                                 <w:szCs w:val="18"/>
                               </w:rPr>
-                              <w:t>49.900</w:t>
+                              <w:t>{{ precio }}</w:t>
                             </w:r>
                           </w:p>
                         </w:txbxContent>
@@ -2117,7 +1823,7 @@
                           <w:sz w:val="18"/>
                           <w:szCs w:val="18"/>
                         </w:rPr>
-                        <w:t>49.900</w:t>
+                        <w:t>{{ precio }}</w:t>
                       </w:r>
                     </w:p>
                   </w:txbxContent>
@@ -2437,7 +2143,15 @@
                                 <w:sz w:val="18"/>
                                 <w:szCs w:val="18"/>
                               </w:rPr>
-                              <w:t>$ 49.900</w:t>
+                              <w:t xml:space="preserve">$ </w:t>
+                            </w:r>
+                            <w:r>
+                              <w:rPr>
+                                <w:rFonts w:ascii="Arial" w:hAnsi="Arial" w:cs="Arial"/>
+                                <w:sz w:val="18"/>
+                                <w:szCs w:val="18"/>
+                              </w:rPr>
+                              <w:t>{{ precio }}</w:t>
                             </w:r>
                           </w:p>
                         </w:txbxContent>
@@ -2480,7 +2194,15 @@
                           <w:sz w:val="18"/>
                           <w:szCs w:val="18"/>
                         </w:rPr>
-                        <w:t>$ 49.900</w:t>
+                        <w:t xml:space="preserve">$ </w:t>
+                      </w:r>
+                      <w:r>
+                        <w:rPr>
+                          <w:rFonts w:ascii="Arial" w:hAnsi="Arial" w:cs="Arial"/>
+                          <w:sz w:val="18"/>
+                          <w:szCs w:val="18"/>
+                        </w:rPr>
+                        <w:t>{{ precio }}</w:t>
                       </w:r>
                     </w:p>
                   </w:txbxContent>
@@ -2552,23 +2274,13 @@
                                 <w:szCs w:val="18"/>
                               </w:rPr>
                             </w:pPr>
-                            <w:proofErr w:type="gramStart"/>
-                            <w:r>
-                              <w:rPr>
-                                <w:rFonts w:ascii="Arial" w:hAnsi="Arial" w:cs="Arial"/>
-                                <w:sz w:val="18"/>
-                                <w:szCs w:val="18"/>
-                              </w:rPr>
-                              <w:t>{{ municipio</w:t>
-                            </w:r>
-                            <w:proofErr w:type="gramEnd"/>
-                            <w:r>
-                              <w:rPr>
-                                <w:rFonts w:ascii="Arial" w:hAnsi="Arial" w:cs="Arial"/>
-                                <w:sz w:val="18"/>
-                                <w:szCs w:val="18"/>
-                              </w:rPr>
-                              <w:t xml:space="preserve"> }}</w:t>
+                            <w:r>
+                              <w:rPr>
+                                <w:rFonts w:ascii="Arial" w:hAnsi="Arial" w:cs="Arial"/>
+                                <w:sz w:val="18"/>
+                                <w:szCs w:val="18"/>
+                              </w:rPr>
+                              <w:t>{{ municipio }}</w:t>
                             </w:r>
                           </w:p>
                         </w:txbxContent>
@@ -2605,23 +2317,13 @@
                           <w:szCs w:val="18"/>
                         </w:rPr>
                       </w:pPr>
-                      <w:proofErr w:type="gramStart"/>
-                      <w:r>
-                        <w:rPr>
-                          <w:rFonts w:ascii="Arial" w:hAnsi="Arial" w:cs="Arial"/>
-                          <w:sz w:val="18"/>
-                          <w:szCs w:val="18"/>
-                        </w:rPr>
-                        <w:t>{{ municipio</w:t>
-                      </w:r>
-                      <w:proofErr w:type="gramEnd"/>
-                      <w:r>
-                        <w:rPr>
-                          <w:rFonts w:ascii="Arial" w:hAnsi="Arial" w:cs="Arial"/>
-                          <w:sz w:val="18"/>
-                          <w:szCs w:val="18"/>
-                        </w:rPr>
-                        <w:t xml:space="preserve"> }}</w:t>
+                      <w:r>
+                        <w:rPr>
+                          <w:rFonts w:ascii="Arial" w:hAnsi="Arial" w:cs="Arial"/>
+                          <w:sz w:val="18"/>
+                          <w:szCs w:val="18"/>
+                        </w:rPr>
+                        <w:t>{{ municipio }}</w:t>
                       </w:r>
                     </w:p>
                   </w:txbxContent>
@@ -2806,23 +2508,13 @@
                               </w:rPr>
                               <w:t xml:space="preserve">                               </w:t>
                             </w:r>
-                            <w:proofErr w:type="gramStart"/>
-                            <w:r>
-                              <w:rPr>
-                                <w:rFonts w:ascii="Arial" w:hAnsi="Arial" w:cs="Arial"/>
-                                <w:sz w:val="18"/>
-                                <w:szCs w:val="18"/>
-                              </w:rPr>
-                              <w:t>{{ plan</w:t>
-                            </w:r>
-                            <w:proofErr w:type="gramEnd"/>
-                            <w:r>
-                              <w:rPr>
-                                <w:rFonts w:ascii="Arial" w:hAnsi="Arial" w:cs="Arial"/>
-                                <w:sz w:val="18"/>
-                                <w:szCs w:val="18"/>
-                              </w:rPr>
-                              <w:t xml:space="preserve"> }}</w:t>
+                            <w:r>
+                              <w:rPr>
+                                <w:rFonts w:ascii="Arial" w:hAnsi="Arial" w:cs="Arial"/>
+                                <w:sz w:val="18"/>
+                                <w:szCs w:val="18"/>
+                              </w:rPr>
+                              <w:t>{{ plan }}</w:t>
                             </w:r>
                           </w:p>
                         </w:txbxContent>
@@ -2867,23 +2559,13 @@
                         </w:rPr>
                         <w:t xml:space="preserve">                               </w:t>
                       </w:r>
-                      <w:proofErr w:type="gramStart"/>
-                      <w:r>
-                        <w:rPr>
-                          <w:rFonts w:ascii="Arial" w:hAnsi="Arial" w:cs="Arial"/>
-                          <w:sz w:val="18"/>
-                          <w:szCs w:val="18"/>
-                        </w:rPr>
-                        <w:t>{{ plan</w:t>
-                      </w:r>
-                      <w:proofErr w:type="gramEnd"/>
-                      <w:r>
-                        <w:rPr>
-                          <w:rFonts w:ascii="Arial" w:hAnsi="Arial" w:cs="Arial"/>
-                          <w:sz w:val="18"/>
-                          <w:szCs w:val="18"/>
-                        </w:rPr>
-                        <w:t xml:space="preserve"> }}</w:t>
+                      <w:r>
+                        <w:rPr>
+                          <w:rFonts w:ascii="Arial" w:hAnsi="Arial" w:cs="Arial"/>
+                          <w:sz w:val="18"/>
+                          <w:szCs w:val="18"/>
+                        </w:rPr>
+                        <w:t>{{ plan }}</w:t>
                       </w:r>
                     </w:p>
                   </w:txbxContent>
@@ -2956,7 +2638,6 @@
                                 <w:szCs w:val="18"/>
                               </w:rPr>
                             </w:pPr>
-                            <w:proofErr w:type="gramStart"/>
                             <w:r>
                               <w:rPr>
                                 <w:rFonts w:ascii="Arial" w:hAnsi="Arial" w:cs="Arial"/>
@@ -2964,17 +2645,7 @@
                                 <w:sz w:val="18"/>
                                 <w:szCs w:val="18"/>
                               </w:rPr>
-                              <w:t>{{ barrio</w:t>
-                            </w:r>
-                            <w:proofErr w:type="gramEnd"/>
-                            <w:r>
-                              <w:rPr>
-                                <w:rFonts w:ascii="Arial" w:hAnsi="Arial" w:cs="Arial"/>
-                                <w:spacing w:val="-8"/>
-                                <w:sz w:val="18"/>
-                                <w:szCs w:val="18"/>
-                              </w:rPr>
-                              <w:t xml:space="preserve"> }}</w:t>
+                              <w:t>{{ barrio }}</w:t>
                             </w:r>
                           </w:p>
                         </w:txbxContent>
@@ -3012,7 +2683,6 @@
                           <w:szCs w:val="18"/>
                         </w:rPr>
                       </w:pPr>
-                      <w:proofErr w:type="gramStart"/>
                       <w:r>
                         <w:rPr>
                           <w:rFonts w:ascii="Arial" w:hAnsi="Arial" w:cs="Arial"/>
@@ -3020,17 +2690,7 @@
                           <w:sz w:val="18"/>
                           <w:szCs w:val="18"/>
                         </w:rPr>
-                        <w:t>{{ barrio</w:t>
-                      </w:r>
-                      <w:proofErr w:type="gramEnd"/>
-                      <w:r>
-                        <w:rPr>
-                          <w:rFonts w:ascii="Arial" w:hAnsi="Arial" w:cs="Arial"/>
-                          <w:spacing w:val="-8"/>
-                          <w:sz w:val="18"/>
-                          <w:szCs w:val="18"/>
-                        </w:rPr>
-                        <w:t xml:space="preserve"> }}</w:t>
+                        <w:t>{{ barrio }}</w:t>
                       </w:r>
                     </w:p>
                   </w:txbxContent>
@@ -3103,7 +2763,6 @@
                                 <w:szCs w:val="18"/>
                               </w:rPr>
                             </w:pPr>
-                            <w:proofErr w:type="gramStart"/>
                             <w:r>
                               <w:rPr>
                                 <w:rFonts w:ascii="Arial" w:hAnsi="Arial" w:cs="Arial"/>
@@ -3121,9 +2780,9 @@
                                 <w:sz w:val="18"/>
                                 <w:szCs w:val="18"/>
                               </w:rPr>
-                              <w:t>correo</w:t>
-                            </w:r>
-                            <w:proofErr w:type="gramEnd"/>
+                              <w:t>correo_electronico</w:t>
+                            </w:r>
+                            <w:proofErr w:type="spellEnd"/>
                             <w:r>
                               <w:rPr>
                                 <w:rFonts w:ascii="Arial" w:hAnsi="Arial" w:cs="Arial"/>
@@ -3131,37 +2790,7 @@
                                 <w:sz w:val="18"/>
                                 <w:szCs w:val="18"/>
                               </w:rPr>
-                              <w:t>_</w:t>
-                            </w:r>
-                            <w:proofErr w:type="gramStart"/>
-                            <w:r>
-                              <w:rPr>
-                                <w:rFonts w:ascii="Arial" w:hAnsi="Arial" w:cs="Arial"/>
-                                <w:spacing w:val="-10"/>
-                                <w:sz w:val="18"/>
-                                <w:szCs w:val="18"/>
-                              </w:rPr>
-                              <w:t>electronico</w:t>
-                            </w:r>
-                            <w:proofErr w:type="spellEnd"/>
-                            <w:r>
-                              <w:rPr>
-                                <w:rFonts w:ascii="Arial" w:hAnsi="Arial" w:cs="Arial"/>
-                                <w:spacing w:val="-10"/>
-                                <w:sz w:val="18"/>
-                                <w:szCs w:val="18"/>
-                              </w:rPr>
-                              <w:t xml:space="preserve"> }</w:t>
-                            </w:r>
-                            <w:proofErr w:type="gramEnd"/>
-                            <w:r>
-                              <w:rPr>
-                                <w:rFonts w:ascii="Arial" w:hAnsi="Arial" w:cs="Arial"/>
-                                <w:spacing w:val="-10"/>
-                                <w:sz w:val="18"/>
-                                <w:szCs w:val="18"/>
-                              </w:rPr>
-                              <w:t>}</w:t>
+                              <w:t xml:space="preserve"> }}</w:t>
                             </w:r>
                           </w:p>
                         </w:txbxContent>
@@ -3199,7 +2828,6 @@
                           <w:szCs w:val="18"/>
                         </w:rPr>
                       </w:pPr>
-                      <w:proofErr w:type="gramStart"/>
                       <w:r>
                         <w:rPr>
                           <w:rFonts w:ascii="Arial" w:hAnsi="Arial" w:cs="Arial"/>
@@ -3217,9 +2845,9 @@
                           <w:sz w:val="18"/>
                           <w:szCs w:val="18"/>
                         </w:rPr>
-                        <w:t>correo</w:t>
-                      </w:r>
-                      <w:proofErr w:type="gramEnd"/>
+                        <w:t>correo_electronico</w:t>
+                      </w:r>
+                      <w:proofErr w:type="spellEnd"/>
                       <w:r>
                         <w:rPr>
                           <w:rFonts w:ascii="Arial" w:hAnsi="Arial" w:cs="Arial"/>
@@ -3227,37 +2855,7 @@
                           <w:sz w:val="18"/>
                           <w:szCs w:val="18"/>
                         </w:rPr>
-                        <w:t>_</w:t>
-                      </w:r>
-                      <w:proofErr w:type="gramStart"/>
-                      <w:r>
-                        <w:rPr>
-                          <w:rFonts w:ascii="Arial" w:hAnsi="Arial" w:cs="Arial"/>
-                          <w:spacing w:val="-10"/>
-                          <w:sz w:val="18"/>
-                          <w:szCs w:val="18"/>
-                        </w:rPr>
-                        <w:t>electronico</w:t>
-                      </w:r>
-                      <w:proofErr w:type="spellEnd"/>
-                      <w:r>
-                        <w:rPr>
-                          <w:rFonts w:ascii="Arial" w:hAnsi="Arial" w:cs="Arial"/>
-                          <w:spacing w:val="-10"/>
-                          <w:sz w:val="18"/>
-                          <w:szCs w:val="18"/>
-                        </w:rPr>
-                        <w:t xml:space="preserve"> }</w:t>
-                      </w:r>
-                      <w:proofErr w:type="gramEnd"/>
-                      <w:r>
-                        <w:rPr>
-                          <w:rFonts w:ascii="Arial" w:hAnsi="Arial" w:cs="Arial"/>
-                          <w:spacing w:val="-10"/>
-                          <w:sz w:val="18"/>
-                          <w:szCs w:val="18"/>
-                        </w:rPr>
-                        <w:t>}</w:t>
+                        <w:t xml:space="preserve"> }}</w:t>
                       </w:r>
                     </w:p>
                   </w:txbxContent>
@@ -3337,7 +2935,6 @@
                               </w:rPr>
                               <w:t xml:space="preserve">                                        </w:t>
                             </w:r>
-                            <w:proofErr w:type="gramStart"/>
                             <w:r>
                               <w:rPr>
                                 <w:rFonts w:ascii="Arial" w:hAnsi="Arial" w:cs="Arial"/>
@@ -3353,25 +2950,7 @@
                                 <w:sz w:val="18"/>
                                 <w:szCs w:val="18"/>
                               </w:rPr>
-                              <w:t>nombre</w:t>
-                            </w:r>
-                            <w:proofErr w:type="gramEnd"/>
-                            <w:r>
-                              <w:rPr>
-                                <w:rFonts w:ascii="Arial" w:hAnsi="Arial" w:cs="Arial"/>
-                                <w:sz w:val="18"/>
-                                <w:szCs w:val="18"/>
-                              </w:rPr>
-                              <w:t>_</w:t>
-                            </w:r>
-                            <w:proofErr w:type="gramStart"/>
-                            <w:r>
-                              <w:rPr>
-                                <w:rFonts w:ascii="Arial" w:hAnsi="Arial" w:cs="Arial"/>
-                                <w:sz w:val="18"/>
-                                <w:szCs w:val="18"/>
-                              </w:rPr>
-                              <w:t>cliente</w:t>
+                              <w:t>nombre_cliente</w:t>
                             </w:r>
                             <w:proofErr w:type="spellEnd"/>
                             <w:r>
@@ -3380,16 +2959,7 @@
                                 <w:sz w:val="18"/>
                                 <w:szCs w:val="18"/>
                               </w:rPr>
-                              <w:t xml:space="preserve"> }</w:t>
-                            </w:r>
-                            <w:proofErr w:type="gramEnd"/>
-                            <w:r>
-                              <w:rPr>
-                                <w:rFonts w:ascii="Arial" w:hAnsi="Arial" w:cs="Arial"/>
-                                <w:sz w:val="18"/>
-                                <w:szCs w:val="18"/>
-                              </w:rPr>
-                              <w:t>}</w:t>
+                              <w:t xml:space="preserve"> }}</w:t>
                             </w:r>
                           </w:p>
                         </w:txbxContent>
@@ -3434,7 +3004,6 @@
                         </w:rPr>
                         <w:t xml:space="preserve">                                        </w:t>
                       </w:r>
-                      <w:proofErr w:type="gramStart"/>
                       <w:r>
                         <w:rPr>
                           <w:rFonts w:ascii="Arial" w:hAnsi="Arial" w:cs="Arial"/>
@@ -3450,25 +3019,7 @@
                           <w:sz w:val="18"/>
                           <w:szCs w:val="18"/>
                         </w:rPr>
-                        <w:t>nombre</w:t>
-                      </w:r>
-                      <w:proofErr w:type="gramEnd"/>
-                      <w:r>
-                        <w:rPr>
-                          <w:rFonts w:ascii="Arial" w:hAnsi="Arial" w:cs="Arial"/>
-                          <w:sz w:val="18"/>
-                          <w:szCs w:val="18"/>
-                        </w:rPr>
-                        <w:t>_</w:t>
-                      </w:r>
-                      <w:proofErr w:type="gramStart"/>
-                      <w:r>
-                        <w:rPr>
-                          <w:rFonts w:ascii="Arial" w:hAnsi="Arial" w:cs="Arial"/>
-                          <w:sz w:val="18"/>
-                          <w:szCs w:val="18"/>
-                        </w:rPr>
-                        <w:t>cliente</w:t>
+                        <w:t>nombre_cliente</w:t>
                       </w:r>
                       <w:proofErr w:type="spellEnd"/>
                       <w:r>
@@ -3477,16 +3028,7 @@
                           <w:sz w:val="18"/>
                           <w:szCs w:val="18"/>
                         </w:rPr>
-                        <w:t xml:space="preserve"> }</w:t>
-                      </w:r>
-                      <w:proofErr w:type="gramEnd"/>
-                      <w:r>
-                        <w:rPr>
-                          <w:rFonts w:ascii="Arial" w:hAnsi="Arial" w:cs="Arial"/>
-                          <w:sz w:val="18"/>
-                          <w:szCs w:val="18"/>
-                        </w:rPr>
-                        <w:t>}</w:t>
+                        <w:t xml:space="preserve"> }}</w:t>
                       </w:r>
                     </w:p>
                   </w:txbxContent>
@@ -3564,7 +3106,6 @@
                                 <w:szCs w:val="18"/>
                               </w:rPr>
                             </w:pPr>
-                            <w:proofErr w:type="gramStart"/>
                             <w:r>
                               <w:rPr>
                                 <w:rFonts w:ascii="Arial" w:hAnsi="Arial" w:cs="Arial"/>
@@ -3580,25 +3121,7 @@
                                 <w:sz w:val="18"/>
                                 <w:szCs w:val="18"/>
                               </w:rPr>
-                              <w:t>fecha</w:t>
-                            </w:r>
-                            <w:proofErr w:type="gramEnd"/>
-                            <w:r>
-                              <w:rPr>
-                                <w:rFonts w:ascii="Arial" w:hAnsi="Arial" w:cs="Arial"/>
-                                <w:sz w:val="18"/>
-                                <w:szCs w:val="18"/>
-                              </w:rPr>
-                              <w:t>_mes_anio_</w:t>
-                            </w:r>
-                            <w:proofErr w:type="gramStart"/>
-                            <w:r>
-                              <w:rPr>
-                                <w:rFonts w:ascii="Arial" w:hAnsi="Arial" w:cs="Arial"/>
-                                <w:sz w:val="18"/>
-                                <w:szCs w:val="18"/>
-                              </w:rPr>
-                              <w:t>espaciado</w:t>
+                              <w:t>fecha_mes_anio_espaciado</w:t>
                             </w:r>
                             <w:proofErr w:type="spellEnd"/>
                             <w:r>
@@ -3607,16 +3130,7 @@
                                 <w:sz w:val="18"/>
                                 <w:szCs w:val="18"/>
                               </w:rPr>
-                              <w:t xml:space="preserve"> }</w:t>
-                            </w:r>
-                            <w:proofErr w:type="gramEnd"/>
-                            <w:r>
-                              <w:rPr>
-                                <w:rFonts w:ascii="Arial" w:hAnsi="Arial" w:cs="Arial"/>
-                                <w:sz w:val="18"/>
-                                <w:szCs w:val="18"/>
-                              </w:rPr>
-                              <w:t>}</w:t>
+                              <w:t xml:space="preserve"> }}</w:t>
                             </w:r>
                           </w:p>
                         </w:txbxContent>
@@ -3653,7 +3167,6 @@
                           <w:szCs w:val="18"/>
                         </w:rPr>
                       </w:pPr>
-                      <w:proofErr w:type="gramStart"/>
                       <w:r>
                         <w:rPr>
                           <w:rFonts w:ascii="Arial" w:hAnsi="Arial" w:cs="Arial"/>
@@ -3669,25 +3182,7 @@
                           <w:sz w:val="18"/>
                           <w:szCs w:val="18"/>
                         </w:rPr>
-                        <w:t>fecha</w:t>
-                      </w:r>
-                      <w:proofErr w:type="gramEnd"/>
-                      <w:r>
-                        <w:rPr>
-                          <w:rFonts w:ascii="Arial" w:hAnsi="Arial" w:cs="Arial"/>
-                          <w:sz w:val="18"/>
-                          <w:szCs w:val="18"/>
-                        </w:rPr>
-                        <w:t>_mes_anio_</w:t>
-                      </w:r>
-                      <w:proofErr w:type="gramStart"/>
-                      <w:r>
-                        <w:rPr>
-                          <w:rFonts w:ascii="Arial" w:hAnsi="Arial" w:cs="Arial"/>
-                          <w:sz w:val="18"/>
-                          <w:szCs w:val="18"/>
-                        </w:rPr>
-                        <w:t>espaciado</w:t>
+                        <w:t>fecha_mes_anio_espaciado</w:t>
                       </w:r>
                       <w:proofErr w:type="spellEnd"/>
                       <w:r>
@@ -3696,16 +3191,7 @@
                           <w:sz w:val="18"/>
                           <w:szCs w:val="18"/>
                         </w:rPr>
-                        <w:t xml:space="preserve"> }</w:t>
-                      </w:r>
-                      <w:proofErr w:type="gramEnd"/>
-                      <w:r>
-                        <w:rPr>
-                          <w:rFonts w:ascii="Arial" w:hAnsi="Arial" w:cs="Arial"/>
-                          <w:sz w:val="18"/>
-                          <w:szCs w:val="18"/>
-                        </w:rPr>
-                        <w:t>}</w:t>
+                        <w:t xml:space="preserve"> }}</w:t>
                       </w:r>
                     </w:p>
                   </w:txbxContent>
@@ -3777,7 +3263,6 @@
                                 <w:szCs w:val="18"/>
                               </w:rPr>
                             </w:pPr>
-                            <w:proofErr w:type="gramStart"/>
                             <w:r>
                               <w:rPr>
                                 <w:rFonts w:ascii="Arial" w:hAnsi="Arial" w:cs="Arial"/>
@@ -3793,25 +3278,7 @@
                                 <w:sz w:val="18"/>
                                 <w:szCs w:val="18"/>
                               </w:rPr>
-                              <w:t>fecha</w:t>
-                            </w:r>
-                            <w:proofErr w:type="gramEnd"/>
-                            <w:r>
-                              <w:rPr>
-                                <w:rFonts w:ascii="Arial" w:hAnsi="Arial" w:cs="Arial"/>
-                                <w:sz w:val="18"/>
-                                <w:szCs w:val="18"/>
-                              </w:rPr>
-                              <w:t>_mes_anio_</w:t>
-                            </w:r>
-                            <w:proofErr w:type="gramStart"/>
-                            <w:r>
-                              <w:rPr>
-                                <w:rFonts w:ascii="Arial" w:hAnsi="Arial" w:cs="Arial"/>
-                                <w:sz w:val="18"/>
-                                <w:szCs w:val="18"/>
-                              </w:rPr>
-                              <w:t>espaciado</w:t>
+                              <w:t>fecha_finalizacion</w:t>
                             </w:r>
                             <w:proofErr w:type="spellEnd"/>
                             <w:r>
@@ -3820,16 +3287,7 @@
                                 <w:sz w:val="18"/>
                                 <w:szCs w:val="18"/>
                               </w:rPr>
-                              <w:t xml:space="preserve"> }</w:t>
-                            </w:r>
-                            <w:proofErr w:type="gramEnd"/>
-                            <w:r>
-                              <w:rPr>
-                                <w:rFonts w:ascii="Arial" w:hAnsi="Arial" w:cs="Arial"/>
-                                <w:sz w:val="18"/>
-                                <w:szCs w:val="18"/>
-                              </w:rPr>
-                              <w:t>}</w:t>
+                              <w:t xml:space="preserve"> }}</w:t>
                             </w:r>
                           </w:p>
                         </w:txbxContent>
@@ -3866,7 +3324,6 @@
                           <w:szCs w:val="18"/>
                         </w:rPr>
                       </w:pPr>
-                      <w:proofErr w:type="gramStart"/>
                       <w:r>
                         <w:rPr>
                           <w:rFonts w:ascii="Arial" w:hAnsi="Arial" w:cs="Arial"/>
@@ -3882,25 +3339,7 @@
                           <w:sz w:val="18"/>
                           <w:szCs w:val="18"/>
                         </w:rPr>
-                        <w:t>fecha</w:t>
-                      </w:r>
-                      <w:proofErr w:type="gramEnd"/>
-                      <w:r>
-                        <w:rPr>
-                          <w:rFonts w:ascii="Arial" w:hAnsi="Arial" w:cs="Arial"/>
-                          <w:sz w:val="18"/>
-                          <w:szCs w:val="18"/>
-                        </w:rPr>
-                        <w:t>_mes_anio_</w:t>
-                      </w:r>
-                      <w:proofErr w:type="gramStart"/>
-                      <w:r>
-                        <w:rPr>
-                          <w:rFonts w:ascii="Arial" w:hAnsi="Arial" w:cs="Arial"/>
-                          <w:sz w:val="18"/>
-                          <w:szCs w:val="18"/>
-                        </w:rPr>
-                        <w:t>espaciado</w:t>
+                        <w:t>fecha_finalizacion</w:t>
                       </w:r>
                       <w:proofErr w:type="spellEnd"/>
                       <w:r>
@@ -3909,16 +3348,7 @@
                           <w:sz w:val="18"/>
                           <w:szCs w:val="18"/>
                         </w:rPr>
-                        <w:t xml:space="preserve"> }</w:t>
-                      </w:r>
-                      <w:proofErr w:type="gramEnd"/>
-                      <w:r>
-                        <w:rPr>
-                          <w:rFonts w:ascii="Arial" w:hAnsi="Arial" w:cs="Arial"/>
-                          <w:sz w:val="18"/>
-                          <w:szCs w:val="18"/>
-                        </w:rPr>
-                        <w:t>}</w:t>
+                        <w:t xml:space="preserve"> }}</w:t>
                       </w:r>
                     </w:p>
                   </w:txbxContent>
@@ -3982,29 +3412,16 @@
                       <wps:txbx>
                         <w:txbxContent>
                           <w:p>
-                            <w:proofErr w:type="gramStart"/>
                             <w:r>
                               <w:t xml:space="preserve">{{ </w:t>
                             </w:r>
                             <w:proofErr w:type="spellStart"/>
                             <w:r>
-                              <w:t>firma</w:t>
-                            </w:r>
-                            <w:proofErr w:type="gramEnd"/>
-                            <w:r>
-                              <w:t>_</w:t>
-                            </w:r>
-                            <w:proofErr w:type="gramStart"/>
-                            <w:r>
-                              <w:t>cliente</w:t>
+                              <w:t>firma_cliente</w:t>
                             </w:r>
                             <w:proofErr w:type="spellEnd"/>
                             <w:r>
-                              <w:t xml:space="preserve"> }</w:t>
-                            </w:r>
-                            <w:proofErr w:type="gramEnd"/>
-                            <w:r>
-                              <w:t>}</w:t>
+                              <w:t xml:space="preserve"> }}</w:t>
                             </w:r>
                           </w:p>
                           <w:p/>
@@ -4034,29 +3451,16 @@
                 <v:textbox>
                   <w:txbxContent>
                     <w:p>
-                      <w:proofErr w:type="gramStart"/>
                       <w:r>
                         <w:t xml:space="preserve">{{ </w:t>
                       </w:r>
                       <w:proofErr w:type="spellStart"/>
                       <w:r>
-                        <w:t>firma</w:t>
-                      </w:r>
-                      <w:proofErr w:type="gramEnd"/>
-                      <w:r>
-                        <w:t>_</w:t>
-                      </w:r>
-                      <w:proofErr w:type="gramStart"/>
-                      <w:r>
-                        <w:t>cliente</w:t>
+                        <w:t>firma_cliente</w:t>
                       </w:r>
                       <w:proofErr w:type="spellEnd"/>
                       <w:r>
-                        <w:t xml:space="preserve"> }</w:t>
-                      </w:r>
-                      <w:proofErr w:type="gramEnd"/>
-                      <w:r>
-                        <w:t>}</w:t>
+                        <w:t xml:space="preserve"> }}</w:t>
                       </w:r>
                     </w:p>
                     <w:p/>
@@ -4984,7 +4388,6 @@
   <w:style w:type="character" w:default="1" w:styleId="Fuentedeprrafopredeter">
     <w:name w:val="Default Paragraph Font"/>
     <w:uiPriority w:val="1"/>
-    <w:semiHidden/>
     <w:unhideWhenUsed/>
   </w:style>
   <w:style w:type="table" w:default="1" w:styleId="Tablanormal">

</xml_diff>